<commit_message>
ibonds bar chart is done
</commit_message>
<xml_diff>
--- a/resources_JRR.docx
+++ b/resources_JRR.docx
@@ -85,6 +85,31 @@
             <w:rStyle w:val="Hyperlink"/>
           </w:rPr>
           <w:t>https://geoviews.org/user_guide/Working_with_Bokeh.html</w:t>
+        </w:r>
+      </w:hyperlink>
+    </w:p>
+    <w:p>
+      <w:pPr>
+        <w:pStyle w:val="ListParagraph"/>
+        <w:numPr>
+          <w:ilvl w:val="0"/>
+          <w:numId w:val="1"/>
+        </w:numPr>
+      </w:pPr>
+      <w:proofErr w:type="spellStart"/>
+      <w:r>
+        <w:t>Pygal</w:t>
+      </w:r>
+      <w:proofErr w:type="spellEnd"/>
+      <w:r>
+        <w:t xml:space="preserve"> </w:t>
+      </w:r>
+      <w:hyperlink r:id="rId8" w:history="1">
+        <w:r>
+          <w:rPr>
+            <w:rStyle w:val="Hyperlink"/>
+          </w:rPr>
+          <w:t>https://www.geeksforgeeks.org/stacked-bar-chart-in-pygal/</w:t>
         </w:r>
       </w:hyperlink>
     </w:p>

</xml_diff>